<commit_message>
Added domain registrant check
</commit_message>
<xml_diff>
--- a/Report.docx
+++ b/Report.docx
@@ -390,7 +390,7 @@
                     </pic:cNvPicPr>
                   </pic:nvPicPr>
                   <pic:blipFill>
-                    <a:blip r:embed="rId6">
+                    <a:blip r:embed="rId8">
                       <a:extLst>
                         <a:ext uri="{28A0092B-C50C-407E-A947-70E740481C1C}">
                           <a14:useLocalDpi xmlns:a14="http://schemas.microsoft.com/office/drawing/2010/main" val="0"/>
@@ -762,7 +762,7 @@
           <w:sz w:val="32"/>
           <w:szCs w:val="32"/>
         </w:rPr>
-        <w:t xml:space="preserve">Phishing </w:t>
+        <w:t>Domain-Based</w:t>
       </w:r>
       <w:r>
         <w:rPr>
@@ -770,6 +770,14 @@
           <w:sz w:val="32"/>
           <w:szCs w:val="32"/>
         </w:rPr>
+        <w:t xml:space="preserve"> </w:t>
+      </w:r>
+      <w:r>
+        <w:rPr>
+          <w:b/>
+          <w:sz w:val="32"/>
+          <w:szCs w:val="32"/>
+        </w:rPr>
         <w:t>Detection Techniques</w:t>
       </w:r>
     </w:p>
@@ -777,21 +785,6 @@
       <w:pPr>
         <w:rPr>
           <w:rFonts w:cstheme="minorHAnsi"/>
-          <w:u w:val="single"/>
-        </w:rPr>
-      </w:pPr>
-      <w:r>
-        <w:rPr>
-          <w:rFonts w:cstheme="minorHAnsi"/>
-          <w:u w:val="single"/>
-        </w:rPr>
-        <w:t>Domain-Based</w:t>
-      </w:r>
-    </w:p>
-    <w:p>
-      <w:pPr>
-        <w:rPr>
-          <w:rFonts w:cstheme="minorHAnsi"/>
         </w:rPr>
       </w:pPr>
       <w:r>
@@ -800,61 +793,255 @@
         </w:rPr>
         <w:t xml:space="preserve">Domain-based detection techniques examine the </w:t>
       </w:r>
+      <w:r>
+        <w:rPr>
+          <w:rFonts w:cstheme="minorHAnsi"/>
+        </w:rPr>
+        <w:t>WHOIS</w:t>
+      </w:r>
+      <w:r>
+        <w:rPr>
+          <w:rFonts w:cstheme="minorHAnsi"/>
+        </w:rPr>
+        <w:t xml:space="preserve"> </w:t>
+      </w:r>
+      <w:r>
+        <w:rPr>
+          <w:rFonts w:cstheme="minorHAnsi"/>
+        </w:rPr>
+        <w:t>records of the website that is being visited.</w:t>
+      </w:r>
+      <w:r>
+        <w:rPr>
+          <w:rFonts w:cstheme="minorHAnsi"/>
+        </w:rPr>
+        <w:t xml:space="preserve"> </w:t>
+      </w:r>
+      <w:r>
+        <w:rPr>
+          <w:rFonts w:cstheme="minorHAnsi"/>
+        </w:rPr>
+        <w:t>WHOIS</w:t>
+      </w:r>
+      <w:r>
+        <w:rPr>
+          <w:rFonts w:cstheme="minorHAnsi"/>
+        </w:rPr>
+        <w:t xml:space="preserve"> </w:t>
+      </w:r>
+      <w:r>
+        <w:rPr>
+          <w:rFonts w:cstheme="minorHAnsi"/>
+        </w:rPr>
+        <w:t>data have been crucial components in anti-phishing efforts</w:t>
+      </w:r>
+      <w:r>
+        <w:rPr>
+          <w:rFonts w:cstheme="minorHAnsi"/>
+        </w:rPr>
+        <w:t xml:space="preserve"> </w:t>
+      </w:r>
+      <w:sdt>
+        <w:sdtPr>
+          <w:rPr>
+            <w:rFonts w:cstheme="minorHAnsi"/>
+          </w:rPr>
+          <w:id w:val="-372307418"/>
+          <w:citation/>
+        </w:sdtPr>
+        <w:sdtContent>
+          <w:r>
+            <w:rPr>
+              <w:rFonts w:cstheme="minorHAnsi"/>
+            </w:rPr>
+            <w:fldChar w:fldCharType="begin"/>
+          </w:r>
+          <w:r>
+            <w:rPr>
+              <w:rFonts w:cstheme="minorHAnsi"/>
+            </w:rPr>
+            <w:instrText xml:space="preserve"> CITATION The07 \l 18441 </w:instrText>
+          </w:r>
+          <w:r>
+            <w:rPr>
+              <w:rFonts w:cstheme="minorHAnsi"/>
+            </w:rPr>
+            <w:fldChar w:fldCharType="separate"/>
+          </w:r>
+          <w:r>
+            <w:rPr>
+              <w:rFonts w:cstheme="minorHAnsi"/>
+              <w:noProof/>
+            </w:rPr>
+            <w:t>(The Anti-Phishing Working Group DNS Policy Committee, 2007)</w:t>
+          </w:r>
+          <w:r>
+            <w:rPr>
+              <w:rFonts w:cstheme="minorHAnsi"/>
+            </w:rPr>
+            <w:fldChar w:fldCharType="end"/>
+          </w:r>
+        </w:sdtContent>
+      </w:sdt>
+      <w:r>
+        <w:rPr>
+          <w:rFonts w:cstheme="minorHAnsi"/>
+        </w:rPr>
+        <w:t>.</w:t>
+      </w:r>
+      <w:r>
+        <w:rPr>
+          <w:rFonts w:cstheme="minorHAnsi"/>
+        </w:rPr>
+        <w:t xml:space="preserve"> </w:t>
+      </w:r>
       <w:proofErr w:type="spellStart"/>
       <w:r>
         <w:rPr>
           <w:rFonts w:cstheme="minorHAnsi"/>
         </w:rPr>
-        <w:t>WhoIs</w:t>
+        <w:t>Fette</w:t>
       </w:r>
       <w:proofErr w:type="spellEnd"/>
       <w:r>
         <w:rPr>
           <w:rFonts w:cstheme="minorHAnsi"/>
         </w:rPr>
-        <w:t xml:space="preserve"> records of the website that is being visited.</w:t>
-      </w:r>
-      <w:r>
-        <w:rPr>
-          <w:rFonts w:cstheme="minorHAnsi"/>
-        </w:rPr>
-        <w:t xml:space="preserve"> The </w:t>
-      </w:r>
-      <w:proofErr w:type="spellStart"/>
-      <w:r>
-        <w:rPr>
-          <w:rFonts w:cstheme="minorHAnsi"/>
-        </w:rPr>
-        <w:t>WhoIs</w:t>
-      </w:r>
-      <w:proofErr w:type="spellEnd"/>
-      <w:r>
-        <w:rPr>
-          <w:rFonts w:cstheme="minorHAnsi"/>
-        </w:rPr>
-        <w:t xml:space="preserve"> records are obtained through an API call to a </w:t>
-      </w:r>
-      <w:proofErr w:type="spellStart"/>
-      <w:r>
-        <w:rPr>
-          <w:rFonts w:cstheme="minorHAnsi"/>
-        </w:rPr>
-        <w:t>WhoIs</w:t>
-      </w:r>
-      <w:proofErr w:type="spellEnd"/>
-      <w:r>
-        <w:rPr>
-          <w:rFonts w:cstheme="minorHAnsi"/>
-        </w:rPr>
-        <w:t xml:space="preserve"> service provider.</w:t>
-      </w:r>
-    </w:p>
-    <w:p>
-      <w:pPr>
-        <w:rPr>
-          <w:rFonts w:cstheme="minorHAnsi"/>
-        </w:rPr>
-      </w:pPr>
+        <w:t xml:space="preserve"> et al. used WHOIS</w:t>
+      </w:r>
+      <w:r>
+        <w:rPr>
+          <w:rFonts w:cstheme="minorHAnsi"/>
+        </w:rPr>
+        <w:t xml:space="preserve"> queries to detect </w:t>
+      </w:r>
+      <w:r>
+        <w:rPr>
+          <w:rFonts w:cstheme="minorHAnsi"/>
+        </w:rPr>
+        <w:t xml:space="preserve">phishing </w:t>
+      </w:r>
+      <w:r>
+        <w:rPr>
+          <w:rFonts w:cstheme="minorHAnsi"/>
+        </w:rPr>
+        <w:t>l</w:t>
+      </w:r>
+      <w:r>
+        <w:rPr>
+          <w:rFonts w:cstheme="minorHAnsi"/>
+        </w:rPr>
+        <w:t>inks in emails</w:t>
+      </w:r>
+      <w:r>
+        <w:rPr>
+          <w:rFonts w:cstheme="minorHAnsi"/>
+        </w:rPr>
+        <w:t xml:space="preserve"> </w:t>
+      </w:r>
+      <w:sdt>
+        <w:sdtPr>
+          <w:rPr>
+            <w:rFonts w:cstheme="minorHAnsi"/>
+          </w:rPr>
+          <w:id w:val="679473777"/>
+          <w:citation/>
+        </w:sdtPr>
+        <w:sdtContent>
+          <w:r>
+            <w:rPr>
+              <w:rFonts w:cstheme="minorHAnsi"/>
+            </w:rPr>
+            <w:fldChar w:fldCharType="begin"/>
+          </w:r>
+          <w:r>
+            <w:rPr>
+              <w:rFonts w:cstheme="minorHAnsi"/>
+            </w:rPr>
+            <w:instrText xml:space="preserve"> CITATION Fet07 \l 18441 </w:instrText>
+          </w:r>
+          <w:r>
+            <w:rPr>
+              <w:rFonts w:cstheme="minorHAnsi"/>
+            </w:rPr>
+            <w:fldChar w:fldCharType="separate"/>
+          </w:r>
+          <w:r>
+            <w:rPr>
+              <w:rFonts w:cstheme="minorHAnsi"/>
+              <w:noProof/>
+            </w:rPr>
+            <w:t>(Fette, Sadeh, &amp; Tomasic, 2007)</w:t>
+          </w:r>
+          <w:r>
+            <w:rPr>
+              <w:rFonts w:cstheme="minorHAnsi"/>
+            </w:rPr>
+            <w:fldChar w:fldCharType="end"/>
+          </w:r>
+        </w:sdtContent>
+      </w:sdt>
+      <w:r>
+        <w:rPr>
+          <w:rFonts w:cstheme="minorHAnsi"/>
+        </w:rPr>
+        <w:t>.</w:t>
+      </w:r>
+    </w:p>
+    <w:p>
+      <w:pPr>
+        <w:rPr>
+          <w:rFonts w:cstheme="minorHAnsi"/>
+        </w:rPr>
+      </w:pPr>
+      <w:r>
+        <w:rPr>
+          <w:rFonts w:cstheme="minorHAnsi"/>
+        </w:rPr>
+        <w:t xml:space="preserve">We obtained </w:t>
+      </w:r>
+      <w:r>
+        <w:rPr>
+          <w:rFonts w:cstheme="minorHAnsi"/>
+        </w:rPr>
+        <w:t>WHOIS</w:t>
+      </w:r>
+      <w:r>
+        <w:rPr>
+          <w:rFonts w:cstheme="minorHAnsi"/>
+        </w:rPr>
+        <w:t xml:space="preserve"> </w:t>
+      </w:r>
+      <w:r>
+        <w:rPr>
+          <w:rFonts w:cstheme="minorHAnsi"/>
+        </w:rPr>
+        <w:t xml:space="preserve">records through an API call to a </w:t>
+      </w:r>
+      <w:r>
+        <w:rPr>
+          <w:rFonts w:cstheme="minorHAnsi"/>
+        </w:rPr>
+        <w:t>WHOIS</w:t>
+      </w:r>
+      <w:r>
+        <w:rPr>
+          <w:rFonts w:cstheme="minorHAnsi"/>
+        </w:rPr>
+        <w:t xml:space="preserve"> </w:t>
+      </w:r>
+      <w:r>
+        <w:rPr>
+          <w:rFonts w:cstheme="minorHAnsi"/>
+        </w:rPr>
+        <w:t>service provider</w:t>
+      </w:r>
+      <w:r>
+        <w:rPr>
+          <w:rFonts w:cstheme="minorHAnsi"/>
+        </w:rPr>
+        <w:t xml:space="preserve">. </w:t>
+      </w:r>
       <w:r>
         <w:rPr>
           <w:rFonts w:cstheme="minorHAnsi"/>
@@ -907,6 +1094,7 @@
           <w:id w:val="280701530"/>
           <w:citation/>
         </w:sdtPr>
+        <w:sdtEndPr/>
         <w:sdtContent>
           <w:r>
             <w:rPr>
@@ -959,17 +1147,214 @@
         </w:rPr>
         <w:t>extension, we define 1 month as 31 days. We ensure that the domain to be visited has been registered more than 31 days ago. Otherwise, we attribute it with a 4% probability of being a phishing site.</w:t>
       </w:r>
+    </w:p>
+    <w:p>
+      <w:pPr>
+        <w:pStyle w:val="ListParagraph"/>
+        <w:rPr>
+          <w:rFonts w:cstheme="minorHAnsi"/>
+        </w:rPr>
+      </w:pPr>
+    </w:p>
+    <w:p>
+      <w:pPr>
+        <w:pStyle w:val="ListParagraph"/>
+        <w:numPr>
+          <w:ilvl w:val="0"/>
+          <w:numId w:val="4"/>
+        </w:numPr>
+        <w:rPr>
+          <w:rFonts w:cstheme="minorHAnsi"/>
+        </w:rPr>
+      </w:pPr>
+      <w:r>
+        <w:rPr>
+          <w:rFonts w:cstheme="minorHAnsi"/>
+        </w:rPr>
+        <w:t>Expiry Date</w:t>
+      </w:r>
+    </w:p>
+    <w:p>
+      <w:pPr>
+        <w:pStyle w:val="ListParagraph"/>
+        <w:rPr>
+          <w:rFonts w:cstheme="minorHAnsi"/>
+        </w:rPr>
+      </w:pPr>
+      <w:r>
+        <w:rPr>
+          <w:rFonts w:cstheme="minorHAnsi"/>
+        </w:rPr>
+        <w:t>Registrants of phishing sites will not register the sites for too long a period of time as they are normally detected and taken down quickly.</w:t>
+      </w:r>
+      <w:r>
+        <w:rPr>
+          <w:rFonts w:cstheme="minorHAnsi"/>
+        </w:rPr>
+        <w:t xml:space="preserve"> </w:t>
+      </w:r>
+      <w:r>
+        <w:rPr>
+          <w:rFonts w:cstheme="minorHAnsi"/>
+        </w:rPr>
+        <w:t xml:space="preserve">Legitimate organizations would ensure that </w:t>
+      </w:r>
+      <w:r>
+        <w:rPr>
+          <w:rFonts w:cstheme="minorHAnsi"/>
+        </w:rPr>
+        <w:lastRenderedPageBreak/>
+        <w:t xml:space="preserve">their domains are not near expiry as they risk losing </w:t>
+      </w:r>
+      <w:proofErr w:type="spellStart"/>
+      <w:proofErr w:type="gramStart"/>
+      <w:r>
+        <w:rPr>
+          <w:rFonts w:cstheme="minorHAnsi"/>
+        </w:rPr>
+        <w:t>it.</w:t>
+      </w:r>
+      <w:r>
+        <w:rPr>
+          <w:rFonts w:cstheme="minorHAnsi"/>
+        </w:rPr>
+        <w:t>We</w:t>
+      </w:r>
+      <w:proofErr w:type="spellEnd"/>
+      <w:proofErr w:type="gramEnd"/>
+      <w:r>
+        <w:rPr>
+          <w:rFonts w:cstheme="minorHAnsi"/>
+        </w:rPr>
+        <w:t xml:space="preserve"> check that the domain</w:t>
+      </w:r>
+      <w:r>
+        <w:rPr>
+          <w:rFonts w:cstheme="minorHAnsi"/>
+        </w:rPr>
+        <w:t xml:space="preserve"> will not expire in the next 3 months.</w:t>
+      </w:r>
+    </w:p>
+    <w:p>
+      <w:pPr>
+        <w:pStyle w:val="ListParagraph"/>
+        <w:rPr>
+          <w:rFonts w:cstheme="minorHAnsi"/>
+        </w:rPr>
+      </w:pPr>
+    </w:p>
+    <w:p>
+      <w:pPr>
+        <w:pStyle w:val="ListParagraph"/>
+        <w:numPr>
+          <w:ilvl w:val="0"/>
+          <w:numId w:val="4"/>
+        </w:numPr>
+        <w:rPr>
+          <w:rFonts w:cstheme="minorHAnsi"/>
+        </w:rPr>
+      </w:pPr>
+      <w:r>
+        <w:rPr>
+          <w:rFonts w:cstheme="minorHAnsi"/>
+        </w:rPr>
+        <w:t>Registrant</w:t>
+      </w:r>
       <w:bookmarkStart w:id="0" w:name="_GoBack"/>
       <w:bookmarkEnd w:id="0"/>
     </w:p>
     <w:p>
       <w:pPr>
         <w:rPr>
-          <w:sz w:val="32"/>
-          <w:szCs w:val="32"/>
+          <w:rFonts w:cstheme="minorHAnsi"/>
+          <w:b/>
           <w:u w:val="single"/>
         </w:rPr>
       </w:pPr>
+      <w:r>
+        <w:rPr>
+          <w:rFonts w:cstheme="minorHAnsi"/>
+          <w:b/>
+          <w:u w:val="single"/>
+        </w:rPr>
+        <w:t>Limitations</w:t>
+      </w:r>
+    </w:p>
+    <w:p>
+      <w:pPr>
+        <w:rPr>
+          <w:rFonts w:cstheme="minorHAnsi"/>
+        </w:rPr>
+      </w:pPr>
+      <w:r>
+        <w:rPr>
+          <w:rFonts w:cstheme="minorHAnsi"/>
+          <w:color w:val="000000"/>
+        </w:rPr>
+        <w:t>W</w:t>
+      </w:r>
+      <w:r>
+        <w:rPr>
+          <w:rFonts w:cstheme="minorHAnsi"/>
+          <w:color w:val="000000"/>
+        </w:rPr>
+        <w:t>ebsite owners can opt to use something called </w:t>
+      </w:r>
+      <w:r>
+        <w:rPr>
+          <w:rFonts w:cstheme="minorHAnsi"/>
+          <w:bdr w:val="none" w:sz="0" w:space="0" w:color="auto" w:frame="1"/>
+        </w:rPr>
+        <w:t>domain privacy</w:t>
+      </w:r>
+      <w:r>
+        <w:rPr>
+          <w:rFonts w:cstheme="minorHAnsi"/>
+          <w:color w:val="000000"/>
+        </w:rPr>
+        <w:t xml:space="preserve"> to obscure their identity, which </w:t>
+      </w:r>
+      <w:r>
+        <w:rPr>
+          <w:rFonts w:cstheme="minorHAnsi"/>
+          <w:color w:val="000000"/>
+        </w:rPr>
+        <w:t>m</w:t>
+      </w:r>
+      <w:r>
+        <w:rPr>
+          <w:rFonts w:cstheme="minorHAnsi"/>
+          <w:color w:val="000000"/>
+        </w:rPr>
+        <w:t>eans that the information cannot be viewed through WHOIS. Domain privacy is a legitimate service that many domain registrars and </w:t>
+      </w:r>
+      <w:r>
+        <w:rPr>
+          <w:rFonts w:cstheme="minorHAnsi"/>
+          <w:bdr w:val="none" w:sz="0" w:space="0" w:color="auto" w:frame="1"/>
+        </w:rPr>
+        <w:t>web hosts</w:t>
+      </w:r>
+      <w:r>
+        <w:rPr>
+          <w:rFonts w:cstheme="minorHAnsi"/>
+          <w:color w:val="000000"/>
+        </w:rPr>
+        <w:t> offer, but sometimes it’s abused by scammers</w:t>
+      </w:r>
+      <w:r>
+        <w:rPr>
+          <w:rFonts w:cstheme="minorHAnsi"/>
+          <w:color w:val="000000"/>
+        </w:rPr>
+        <w:t>.</w:t>
+      </w:r>
+      <w:r>
+        <w:rPr>
+          <w:rFonts w:cstheme="minorHAnsi"/>
+        </w:rPr>
+        <w:t xml:space="preserve"> </w:t>
+      </w:r>
     </w:p>
     <w:sectPr>
       <w:pgSz w:w="11906" w:h="16838"/>
@@ -979,6 +1364,56 @@
     </w:sectPr>
   </w:body>
 </w:document>
+</file>
+
+<file path=word/endnotes.xml><?xml version="1.0" encoding="utf-8"?>
+<w:endnotes xmlns:wpc="http://schemas.microsoft.com/office/word/2010/wordprocessingCanvas" xmlns:cx="http://schemas.microsoft.com/office/drawing/2014/chartex" xmlns:cx1="http://schemas.microsoft.com/office/drawing/2015/9/8/chartex" xmlns:cx2="http://schemas.microsoft.com/office/drawing/2015/10/21/chartex" xmlns:cx3="http://schemas.microsoft.com/office/drawing/2016/5/9/chartex" xmlns:cx4="http://schemas.microsoft.com/office/drawing/2016/5/10/chartex" xmlns:cx5="http://schemas.microsoft.com/office/drawing/2016/5/11/chartex" xmlns:cx6="http://schemas.microsoft.com/office/drawing/2016/5/12/chartex" xmlns:cx7="http://schemas.microsoft.com/office/drawing/2016/5/13/chartex" xmlns:cx8="http://schemas.microsoft.com/office/drawing/2016/5/14/chartex" xmlns:mc="http://schemas.openxmlformats.org/markup-compatibility/2006" xmlns:aink="http://schemas.microsoft.com/office/drawing/2016/ink" xmlns:am3d="http://schemas.microsoft.com/office/drawing/2017/model3d" xmlns:o="urn:schemas-microsoft-com:office:office" xmlns:r="http://schemas.openxmlformats.org/officeDocument/2006/relationships" xmlns:m="http://schemas.openxmlformats.org/officeDocument/2006/math" xmlns:v="urn:schemas-microsoft-com:vml" xmlns:wp14="http://schemas.microsoft.com/office/word/2010/wordprocessingDrawing" xmlns:wp="http://schemas.openxmlformats.org/drawingml/2006/wordprocessingDrawing" xmlns:w10="urn:schemas-microsoft-com:office:word" xmlns:w="http://schemas.openxmlformats.org/wordprocessingml/2006/main" xmlns:w14="http://schemas.microsoft.com/office/word/2010/wordml" xmlns:w15="http://schemas.microsoft.com/office/word/2012/wordml" xmlns:w16cid="http://schemas.microsoft.com/office/word/2016/wordml/cid" xmlns:w16se="http://schemas.microsoft.com/office/word/2015/wordml/symex" xmlns:wpg="http://schemas.microsoft.com/office/word/2010/wordprocessingGroup" xmlns:wpi="http://schemas.microsoft.com/office/word/2010/wordprocessingInk" xmlns:wne="http://schemas.microsoft.com/office/word/2006/wordml" xmlns:wps="http://schemas.microsoft.com/office/word/2010/wordprocessingShape" mc:Ignorable="w14 w15 w16se w16cid wp14">
+  <w:endnote w:type="separator" w:id="-1">
+    <w:p>
+      <w:pPr>
+        <w:spacing w:after="0" w:line="240" w:lineRule="auto"/>
+      </w:pPr>
+      <w:r>
+        <w:separator/>
+      </w:r>
+    </w:p>
+  </w:endnote>
+  <w:endnote w:type="continuationSeparator" w:id="0">
+    <w:p>
+      <w:pPr>
+        <w:spacing w:after="0" w:line="240" w:lineRule="auto"/>
+      </w:pPr>
+      <w:r>
+        <w:continuationSeparator/>
+      </w:r>
+    </w:p>
+  </w:endnote>
+</w:endnotes>
+</file>
+
+<file path=word/footnotes.xml><?xml version="1.0" encoding="utf-8"?>
+<w:footnotes xmlns:wpc="http://schemas.microsoft.com/office/word/2010/wordprocessingCanvas" xmlns:cx="http://schemas.microsoft.com/office/drawing/2014/chartex" xmlns:cx1="http://schemas.microsoft.com/office/drawing/2015/9/8/chartex" xmlns:cx2="http://schemas.microsoft.com/office/drawing/2015/10/21/chartex" xmlns:cx3="http://schemas.microsoft.com/office/drawing/2016/5/9/chartex" xmlns:cx4="http://schemas.microsoft.com/office/drawing/2016/5/10/chartex" xmlns:cx5="http://schemas.microsoft.com/office/drawing/2016/5/11/chartex" xmlns:cx6="http://schemas.microsoft.com/office/drawing/2016/5/12/chartex" xmlns:cx7="http://schemas.microsoft.com/office/drawing/2016/5/13/chartex" xmlns:cx8="http://schemas.microsoft.com/office/drawing/2016/5/14/chartex" xmlns:mc="http://schemas.openxmlformats.org/markup-compatibility/2006" xmlns:aink="http://schemas.microsoft.com/office/drawing/2016/ink" xmlns:am3d="http://schemas.microsoft.com/office/drawing/2017/model3d" xmlns:o="urn:schemas-microsoft-com:office:office" xmlns:r="http://schemas.openxmlformats.org/officeDocument/2006/relationships" xmlns:m="http://schemas.openxmlformats.org/officeDocument/2006/math" xmlns:v="urn:schemas-microsoft-com:vml" xmlns:wp14="http://schemas.microsoft.com/office/word/2010/wordprocessingDrawing" xmlns:wp="http://schemas.openxmlformats.org/drawingml/2006/wordprocessingDrawing" xmlns:w10="urn:schemas-microsoft-com:office:word" xmlns:w="http://schemas.openxmlformats.org/wordprocessingml/2006/main" xmlns:w14="http://schemas.microsoft.com/office/word/2010/wordml" xmlns:w15="http://schemas.microsoft.com/office/word/2012/wordml" xmlns:w16cid="http://schemas.microsoft.com/office/word/2016/wordml/cid" xmlns:w16se="http://schemas.microsoft.com/office/word/2015/wordml/symex" xmlns:wpg="http://schemas.microsoft.com/office/word/2010/wordprocessingGroup" xmlns:wpi="http://schemas.microsoft.com/office/word/2010/wordprocessingInk" xmlns:wne="http://schemas.microsoft.com/office/word/2006/wordml" xmlns:wps="http://schemas.microsoft.com/office/word/2010/wordprocessingShape" mc:Ignorable="w14 w15 w16se w16cid wp14">
+  <w:footnote w:type="separator" w:id="-1">
+    <w:p>
+      <w:pPr>
+        <w:spacing w:after="0" w:line="240" w:lineRule="auto"/>
+      </w:pPr>
+      <w:r>
+        <w:separator/>
+      </w:r>
+    </w:p>
+  </w:footnote>
+  <w:footnote w:type="continuationSeparator" w:id="0">
+    <w:p>
+      <w:pPr>
+        <w:spacing w:after="0" w:line="240" w:lineRule="auto"/>
+      </w:pPr>
+      <w:r>
+        <w:continuationSeparator/>
+      </w:r>
+    </w:p>
+  </w:footnote>
+</w:footnotes>
 </file>
 
 <file path=word/numbering.xml><?xml version="1.0" encoding="utf-8"?>
@@ -1809,6 +2244,62 @@
       <w:szCs w:val="18"/>
     </w:rPr>
   </w:style>
+  <w:style w:type="character" w:styleId="Hyperlink">
+    <w:name w:val="Hyperlink"/>
+    <w:basedOn w:val="DefaultParagraphFont"/>
+    <w:uiPriority w:val="99"/>
+    <w:semiHidden/>
+    <w:unhideWhenUsed/>
+    <w:rsid w:val="000B2CEF"/>
+    <w:rPr>
+      <w:color w:val="0000FF"/>
+      <w:u w:val="single"/>
+    </w:rPr>
+  </w:style>
+  <w:style w:type="paragraph" w:styleId="Header">
+    <w:name w:val="header"/>
+    <w:basedOn w:val="Normal"/>
+    <w:link w:val="HeaderChar"/>
+    <w:uiPriority w:val="99"/>
+    <w:unhideWhenUsed/>
+    <w:rsid w:val="003D1C61"/>
+    <w:pPr>
+      <w:tabs>
+        <w:tab w:val="center" w:pos="4513"/>
+        <w:tab w:val="right" w:pos="9026"/>
+      </w:tabs>
+      <w:spacing w:after="0" w:line="240" w:lineRule="auto"/>
+    </w:pPr>
+  </w:style>
+  <w:style w:type="character" w:customStyle="1" w:styleId="HeaderChar">
+    <w:name w:val="Header Char"/>
+    <w:basedOn w:val="DefaultParagraphFont"/>
+    <w:link w:val="Header"/>
+    <w:uiPriority w:val="99"/>
+    <w:rsid w:val="003D1C61"/>
+  </w:style>
+  <w:style w:type="paragraph" w:styleId="Footer">
+    <w:name w:val="footer"/>
+    <w:basedOn w:val="Normal"/>
+    <w:link w:val="FooterChar"/>
+    <w:uiPriority w:val="99"/>
+    <w:unhideWhenUsed/>
+    <w:rsid w:val="003D1C61"/>
+    <w:pPr>
+      <w:tabs>
+        <w:tab w:val="center" w:pos="4513"/>
+        <w:tab w:val="right" w:pos="9026"/>
+      </w:tabs>
+      <w:spacing w:after="0" w:line="240" w:lineRule="auto"/>
+    </w:pPr>
+  </w:style>
+  <w:style w:type="character" w:customStyle="1" w:styleId="FooterChar">
+    <w:name w:val="Footer Char"/>
+    <w:basedOn w:val="DefaultParagraphFont"/>
+    <w:link w:val="Footer"/>
+    <w:uiPriority w:val="99"/>
+    <w:rsid w:val="003D1C61"/>
+  </w:style>
 </w:styles>
 </file>
 
@@ -2111,13 +2602,82 @@
     <b:ConferenceName>IEEE International Conference on Big Data (Big Data)</b:ConferenceName>
     <b:City>Washington, DC, USA</b:City>
     <b:Publisher>IEEE</b:Publisher>
+    <b:RefOrder>3</b:RefOrder>
+  </b:Source>
+  <b:Source>
+    <b:Tag>The07</b:Tag>
+    <b:SourceType>Report</b:SourceType>
+    <b:Guid>{CFB81841-D99F-4C38-8AEB-D4CADED86D8B}</b:Guid>
+    <b:Title>Issues in Using DNS Whois Data for Phishing Site Take Down </b:Title>
+    <b:Year>2007</b:Year>
+    <b:Author>
+      <b:Author>
+        <b:Corporate>The Anti-Phishing Working Group DNS Policy Committee</b:Corporate>
+      </b:Author>
+    </b:Author>
     <b:RefOrder>1</b:RefOrder>
+  </b:Source>
+  <b:Source>
+    <b:Tag>Fet07</b:Tag>
+    <b:SourceType>ConferenceProceedings</b:SourceType>
+    <b:Guid>{CFF09C6B-749A-4328-BF12-AE513D166407}</b:Guid>
+    <b:Title>Learning to Detect Phishing Emails</b:Title>
+    <b:Year>2007</b:Year>
+    <b:City>Banff, Alberta, Canada</b:City>
+    <b:ConferenceName>WWW</b:ConferenceName>
+    <b:Author>
+      <b:Author>
+        <b:NameList>
+          <b:Person>
+            <b:Last>Fette</b:Last>
+            <b:First>Ian</b:First>
+          </b:Person>
+          <b:Person>
+            <b:Last>Sadeh</b:Last>
+            <b:First>Norman</b:First>
+          </b:Person>
+          <b:Person>
+            <b:Last>Tomasic</b:Last>
+            <b:First>Anthony</b:First>
+          </b:Person>
+        </b:NameList>
+      </b:Author>
+    </b:Author>
+    <b:RefOrder>2</b:RefOrder>
+  </b:Source>
+  <b:Source>
+    <b:Tag>Dha11</b:Tag>
+    <b:SourceType>JournalArticle</b:SourceType>
+    <b:Guid>{92E6DD76-6E2C-42E5-B271-0E1AD3460784}</b:Guid>
+    <b:Title>Detection Of Phishing Websites And Secure Transactions</b:Title>
+    <b:Pages>7</b:Pages>
+    <b:Year>2011</b:Year>
+    <b:Author>
+      <b:Author>
+        <b:NameList>
+          <b:Person>
+            <b:Last>Dhanalakshmi</b:Last>
+            <b:First>R.</b:First>
+          </b:Person>
+          <b:Person>
+            <b:Last>C.</b:Last>
+            <b:First>Prabhu</b:First>
+          </b:Person>
+          <b:Person>
+            <b:Last>C.</b:Last>
+            <b:First>Chellapan</b:First>
+          </b:Person>
+        </b:NameList>
+      </b:Author>
+    </b:Author>
+    <b:JournalName>International Journal Communication &amp; Network Security (IJCNS)</b:JournalName>
+    <b:RefOrder>4</b:RefOrder>
   </b:Source>
 </b:Sources>
 </file>
 
 <file path=customXml/itemProps1.xml><?xml version="1.0" encoding="utf-8"?>
-<ds:datastoreItem xmlns:ds="http://schemas.openxmlformats.org/officeDocument/2006/customXml" ds:itemID="{2E2271DB-85C3-439A-8687-4A5462DD8124}">
+<ds:datastoreItem xmlns:ds="http://schemas.openxmlformats.org/officeDocument/2006/customXml" ds:itemID="{0312348D-51D4-45A7-886A-DF007444710D}">
   <ds:schemaRefs>
     <ds:schemaRef ds:uri="http://schemas.openxmlformats.org/officeDocument/2006/bibliography"/>
   </ds:schemaRefs>

</xml_diff>

<commit_message>
Update Report.docx before google docs
</commit_message>
<xml_diff>
--- a/Report.docx
+++ b/Report.docx
@@ -18,186 +18,166 @@
       </w:r>
       <w:proofErr w:type="spellEnd"/>
     </w:p>
+    <w:p>
+      <w:pPr>
+        <w:pStyle w:val="Heading2"/>
+      </w:pPr>
+      <w:r>
+        <w:t>Introduction</w:t>
+      </w:r>
+    </w:p>
     <w:p/>
+    <w:p/>
     <w:p>
       <w:pPr>
         <w:pStyle w:val="Heading2"/>
       </w:pPr>
       <w:r>
-        <w:t>Overview</w:t>
-      </w:r>
-    </w:p>
-    <w:p>
-      <w:bookmarkStart w:id="0" w:name="_Hlk530947885"/>
+        <w:t>Background</w:t>
+      </w:r>
+    </w:p>
+    <w:p/>
+    <w:p>
+      <w:pPr>
+        <w:pStyle w:val="Heading3"/>
+      </w:pPr>
+      <w:r>
+        <w:t>Punycode Detection</w:t>
+      </w:r>
+    </w:p>
+    <w:p>
+      <w:pPr>
+        <w:pStyle w:val="Heading4"/>
+      </w:pPr>
+      <w:r>
+        <w:t>Homograph Attacks</w:t>
+      </w:r>
+    </w:p>
+    <w:p>
+      <w:pPr>
+        <w:rPr>
+          <w:rFonts w:cstheme="minorHAnsi"/>
+          <w:color w:val="000000"/>
+        </w:rPr>
+      </w:pPr>
+      <w:r>
+        <w:rPr>
+          <w:rFonts w:cstheme="minorHAnsi"/>
+          <w:color w:val="000000"/>
+        </w:rPr>
+        <w:t xml:space="preserve">Since 2003, Unicode characters have been allowed to be used in domain names through the initial IDNA protocol (“IDNA2003”). The idea behind the introduction of </w:t>
+      </w:r>
       <w:proofErr w:type="spellStart"/>
       <w:r>
         <w:rPr>
-          <w:i/>
-        </w:rPr>
-        <w:t>SmellsPhishy</w:t>
+          <w:rFonts w:cstheme="minorHAnsi"/>
+          <w:color w:val="000000"/>
+        </w:rPr>
+        <w:t>unicode</w:t>
       </w:r>
       <w:proofErr w:type="spellEnd"/>
       <w:r>
-        <w:t xml:space="preserve"> is a Chrome browser extension that aims to warn users before they visit malicious websites unknowingly.</w:t>
-      </w:r>
-      <w:r>
-        <w:t xml:space="preserve"> It aims to defeat homograph attacks and malicious redirects. These are common techniques used by malicious parties to lead users to browse to phishing websites that masquerade as the legitimate ones.</w:t>
-      </w:r>
-    </w:p>
-    <w:p>
+        <w:rPr>
+          <w:rFonts w:cstheme="minorHAnsi"/>
+          <w:color w:val="000000"/>
+        </w:rPr>
+        <w:t xml:space="preserve"> characters was to give international internet users the ability to follow links in their own languages. Unfortunately, </w:t>
+      </w:r>
       <w:proofErr w:type="spellStart"/>
       <w:r>
         <w:rPr>
-          <w:i/>
-        </w:rPr>
-        <w:t>SmellsPhishy</w:t>
+          <w:rFonts w:cstheme="minorHAnsi"/>
+          <w:color w:val="000000"/>
+        </w:rPr>
+        <w:t>unicode</w:t>
       </w:r>
       <w:proofErr w:type="spellEnd"/>
       <w:r>
-        <w:t xml:space="preserve"> </w:t>
-      </w:r>
-      <w:r>
-        <w:t>consists of 3 components:</w:t>
-      </w:r>
-    </w:p>
-    <w:p>
-      <w:pPr>
-        <w:pStyle w:val="ListParagraph"/>
-        <w:numPr>
-          <w:ilvl w:val="0"/>
-          <w:numId w:val="1"/>
-        </w:numPr>
-      </w:pPr>
-      <w:r>
-        <w:t>Punycode Detection</w:t>
-      </w:r>
-    </w:p>
-    <w:p>
-      <w:pPr>
-        <w:pStyle w:val="ListParagraph"/>
-        <w:numPr>
-          <w:ilvl w:val="0"/>
-          <w:numId w:val="1"/>
-        </w:numPr>
-      </w:pPr>
-      <w:r>
-        <w:t>Redirect Detection</w:t>
-      </w:r>
-    </w:p>
-    <w:p>
-      <w:pPr>
-        <w:pStyle w:val="ListParagraph"/>
-        <w:numPr>
-          <w:ilvl w:val="0"/>
-          <w:numId w:val="1"/>
-        </w:numPr>
-      </w:pPr>
-      <w:r>
-        <w:t>Phishing Page Analysis</w:t>
-      </w:r>
-    </w:p>
-    <w:p>
-      <w:r>
-        <w:t xml:space="preserve">These components are explained in further detail in </w:t>
-      </w:r>
-      <w:r>
-        <w:t xml:space="preserve">subsequent </w:t>
-      </w:r>
-      <w:r>
-        <w:t xml:space="preserve">sections. </w:t>
+        <w:rPr>
+          <w:rFonts w:cstheme="minorHAnsi"/>
+          <w:color w:val="000000"/>
+        </w:rPr>
+        <w:t xml:space="preserve"> domains are constantly being exploited in phishing attacks.</w:t>
+      </w:r>
+      <w:bookmarkStart w:id="0" w:name="_GoBack"/>
+      <w:bookmarkEnd w:id="0"/>
+    </w:p>
+    <w:p>
+      <w:pPr>
+        <w:rPr>
+          <w:rFonts w:cstheme="minorHAnsi"/>
+        </w:rPr>
+      </w:pPr>
+      <w:r>
+        <w:rPr>
+          <w:rFonts w:cstheme="minorHAnsi"/>
+          <w:color w:val="000000"/>
+        </w:rPr>
+        <w:t xml:space="preserve">Malicious parties can replace certain characters in existing URLs with another </w:t>
       </w:r>
       <w:proofErr w:type="spellStart"/>
       <w:r>
         <w:rPr>
-          <w:i/>
-        </w:rPr>
-        <w:t>SmellsPhishy</w:t>
+          <w:rFonts w:cstheme="minorHAnsi"/>
+          <w:color w:val="000000"/>
+        </w:rPr>
+        <w:t>unicode</w:t>
       </w:r>
       <w:proofErr w:type="spellEnd"/>
       <w:r>
-        <w:t xml:space="preserve"> </w:t>
-      </w:r>
-      <w:r>
-        <w:t xml:space="preserve">looks out for two common triggers: a URL consisting of non-alphanumeric Unicode characters and page redirects. </w:t>
-      </w:r>
-      <w:r>
-        <w:t xml:space="preserve">When one of these is present, </w:t>
+        <w:rPr>
+          <w:rFonts w:cstheme="minorHAnsi"/>
+          <w:color w:val="000000"/>
+        </w:rPr>
+        <w:t xml:space="preserve"> character that looks </w:t>
+      </w:r>
+      <w:proofErr w:type="gramStart"/>
+      <w:r>
+        <w:rPr>
+          <w:rFonts w:cstheme="minorHAnsi"/>
+          <w:color w:val="000000"/>
+        </w:rPr>
+        <w:t>exactly the same</w:t>
+      </w:r>
+      <w:proofErr w:type="gramEnd"/>
+      <w:r>
+        <w:rPr>
+          <w:rFonts w:cstheme="minorHAnsi"/>
+          <w:color w:val="000000"/>
+        </w:rPr>
+        <w:t>. For example, the “</w:t>
+      </w:r>
+      <w:proofErr w:type="gramStart"/>
+      <w:r>
+        <w:rPr>
+          <w:rFonts w:cstheme="minorHAnsi"/>
+          <w:color w:val="000000"/>
+        </w:rPr>
+        <w:t>o”</w:t>
       </w:r>
       <w:proofErr w:type="spellStart"/>
       <w:r>
         <w:rPr>
-          <w:i/>
-        </w:rPr>
-        <w:t>SmellsPhishy</w:t>
+          <w:rFonts w:cstheme="minorHAnsi"/>
+          <w:color w:val="000000"/>
+        </w:rPr>
+        <w:t>s</w:t>
+      </w:r>
+      <w:proofErr w:type="gramEnd"/>
+      <w:r>
+        <w:rPr>
+          <w:rFonts w:cstheme="minorHAnsi"/>
+          <w:color w:val="000000"/>
+        </w:rPr>
+        <w:t xml:space="preserve"> in</w:t>
       </w:r>
       <w:proofErr w:type="spellEnd"/>
       <w:r>
         <w:rPr>
-          <w:i/>
-        </w:rPr>
-        <w:t xml:space="preserve"> </w:t>
-      </w:r>
-      <w:r>
-        <w:t xml:space="preserve">will perform an analysis on the webpage that </w:t>
-      </w:r>
-      <w:r>
-        <w:t>the user is</w:t>
-      </w:r>
-      <w:r>
-        <w:t xml:space="preserve"> </w:t>
-      </w:r>
-      <w:r>
-        <w:t>brows</w:t>
-      </w:r>
-      <w:r>
-        <w:t>ing</w:t>
-      </w:r>
-      <w:r>
-        <w:t xml:space="preserve"> to</w:t>
-      </w:r>
-      <w:r>
-        <w:t>.</w:t>
-      </w:r>
-      <w:r>
-        <w:t xml:space="preserve"> If it is determined that the webpage is likely to be malicious, the user will be prompted with a warning, and he will have to indicate his intent to proceed to the page or </w:t>
-      </w:r>
-      <w:r>
-        <w:t xml:space="preserve">to </w:t>
-      </w:r>
-      <w:r>
-        <w:t>cancel the request.</w:t>
-      </w:r>
-    </w:p>
-    <w:bookmarkEnd w:id="0"/>
-    <w:p>
-      <w:pPr>
-        <w:pStyle w:val="Heading2"/>
-      </w:pPr>
-      <w:r>
-        <w:t>Punycode Detection</w:t>
-      </w:r>
-    </w:p>
-    <w:p>
-      <w:pPr>
-        <w:pStyle w:val="Heading3"/>
-      </w:pPr>
-      <w:r>
-        <w:t>Homograph Attacks</w:t>
-      </w:r>
-    </w:p>
-    <w:p>
-      <w:pPr>
-        <w:rPr>
-          <w:rFonts w:cstheme="minorHAnsi"/>
-          <w:color w:val="000000"/>
-        </w:rPr>
-      </w:pPr>
-      <w:r>
-        <w:rPr>
-          <w:rFonts w:cstheme="minorHAnsi"/>
-          <w:color w:val="000000"/>
-        </w:rPr>
-        <w:t xml:space="preserve">Since 2003, Unicode characters have been allowed to be used in domain names through the initial IDNA protocol (“IDNA2003”). The idea behind the introduction of </w:t>
+          <w:rFonts w:cstheme="minorHAnsi"/>
+          <w:color w:val="000000"/>
+        </w:rPr>
+        <w:t xml:space="preserve"> “google.com” are normally represented with the Latin small letter “o” (U+006F), whereas an attacker can host a site with the domain “google.com” using the Greek small letter </w:t>
       </w:r>
       <w:proofErr w:type="spellStart"/>
       <w:r>
@@ -205,7 +185,7 @@
           <w:rFonts w:cstheme="minorHAnsi"/>
           <w:color w:val="000000"/>
         </w:rPr>
-        <w:t>unicode</w:t>
+        <w:t>Omnicron</w:t>
       </w:r>
       <w:proofErr w:type="spellEnd"/>
       <w:r>
@@ -213,53 +193,7 @@
           <w:rFonts w:cstheme="minorHAnsi"/>
           <w:color w:val="000000"/>
         </w:rPr>
-        <w:t xml:space="preserve"> characters was to give international internet users the ability to follow links in their own languages. Unfortunately, </w:t>
-      </w:r>
-      <w:proofErr w:type="spellStart"/>
-      <w:r>
-        <w:rPr>
-          <w:rFonts w:cstheme="minorHAnsi"/>
-          <w:color w:val="000000"/>
-        </w:rPr>
-        <w:t>unicode</w:t>
-      </w:r>
-      <w:proofErr w:type="spellEnd"/>
-      <w:r>
-        <w:rPr>
-          <w:rFonts w:cstheme="minorHAnsi"/>
-          <w:color w:val="000000"/>
-        </w:rPr>
-        <w:t xml:space="preserve"> domains are constantly being exploited in phishing attacks.</w:t>
-      </w:r>
-    </w:p>
-    <w:p>
-      <w:pPr>
-        <w:rPr>
-          <w:rFonts w:cstheme="minorHAnsi"/>
-        </w:rPr>
-      </w:pPr>
-      <w:r>
-        <w:rPr>
-          <w:rFonts w:cstheme="minorHAnsi"/>
-          <w:color w:val="000000"/>
-        </w:rPr>
-        <w:t xml:space="preserve">Malicious parties can replace certain characters in existing URLs with another </w:t>
-      </w:r>
-      <w:proofErr w:type="spellStart"/>
-      <w:r>
-        <w:rPr>
-          <w:rFonts w:cstheme="minorHAnsi"/>
-          <w:color w:val="000000"/>
-        </w:rPr>
-        <w:t>unicode</w:t>
-      </w:r>
-      <w:proofErr w:type="spellEnd"/>
-      <w:r>
-        <w:rPr>
-          <w:rFonts w:cstheme="minorHAnsi"/>
-          <w:color w:val="000000"/>
-        </w:rPr>
-        <w:t xml:space="preserve"> character that looks exactly the same. For example, the “</w:t>
+        <w:t xml:space="preserve">(U+03BF). The attacker can then give the user a “google.com” link which </w:t>
       </w:r>
       <w:proofErr w:type="gramStart"/>
       <w:r>
@@ -267,15 +201,7 @@
           <w:rFonts w:cstheme="minorHAnsi"/>
           <w:color w:val="000000"/>
         </w:rPr>
-        <w:t>o”</w:t>
-      </w:r>
-      <w:proofErr w:type="spellStart"/>
-      <w:r>
-        <w:rPr>
-          <w:rFonts w:cstheme="minorHAnsi"/>
-          <w:color w:val="000000"/>
-        </w:rPr>
-        <w:t>s</w:t>
+        <w:t>actually directs</w:t>
       </w:r>
       <w:proofErr w:type="gramEnd"/>
       <w:r>
@@ -283,31 +209,7 @@
           <w:rFonts w:cstheme="minorHAnsi"/>
           <w:color w:val="000000"/>
         </w:rPr>
-        <w:t xml:space="preserve"> in</w:t>
-      </w:r>
-      <w:proofErr w:type="spellEnd"/>
-      <w:r>
-        <w:rPr>
-          <w:rFonts w:cstheme="minorHAnsi"/>
-          <w:color w:val="000000"/>
-        </w:rPr>
-        <w:t xml:space="preserve"> “google.com” are normally represented with the Latin small letter “o” (U+006F), whereas an attacker can host a site with the domain “google.com” using the Greek small letter </w:t>
-      </w:r>
-      <w:proofErr w:type="spellStart"/>
-      <w:r>
-        <w:rPr>
-          <w:rFonts w:cstheme="minorHAnsi"/>
-          <w:color w:val="000000"/>
-        </w:rPr>
-        <w:t>Omnicron</w:t>
-      </w:r>
-      <w:proofErr w:type="spellEnd"/>
-      <w:r>
-        <w:rPr>
-          <w:rFonts w:cstheme="minorHAnsi"/>
-          <w:color w:val="000000"/>
-        </w:rPr>
-        <w:t xml:space="preserve">(U+03BF). The attacker can then give the user a “google.com” link which actually directs to his own malicious webpage. This is known as a homograph attack. A more drastic example can be seen in </w:t>
+        <w:t xml:space="preserve"> to his own malicious webpage. This is known as a homograph attack. A more drastic example can be seen in </w:t>
       </w:r>
       <w:r>
         <w:rPr>
@@ -333,7 +235,7 @@
           <w:noProof/>
         </w:rPr>
         <w:drawing>
-          <wp:inline distT="0" distB="0" distL="0" distR="0" wp14:anchorId="2D272A42" wp14:editId="42AB0471">
+          <wp:inline distT="0" distB="0" distL="0" distR="0" wp14:anchorId="441A6D31" wp14:editId="44DBCE03">
             <wp:extent cx="5731510" cy="1052195"/>
             <wp:effectExtent l="0" t="0" r="2540" b="0"/>
             <wp:docPr id="2" name="Picture 2" descr="https://blog.malwarebytes.com/wp-content/uploads/2017/10/table-1-glyphs.png"/>
@@ -427,31 +329,18 @@
         <w:t>https://blog.malwarebytes.com/101/2017/10/out-of-character-homograph-attacks-explained/</w:t>
       </w:r>
     </w:p>
-    <w:p>
-      <w:pPr>
-        <w:rPr>
-          <w:u w:val="single"/>
-        </w:rPr>
-      </w:pPr>
-      <w:r>
-        <w:rPr>
-          <w:u w:val="single"/>
-        </w:rPr>
-        <w:br w:type="page"/>
-      </w:r>
-    </w:p>
-    <w:p>
-      <w:pPr>
-        <w:pStyle w:val="Heading2"/>
-      </w:pPr>
-      <w:r>
-        <w:lastRenderedPageBreak/>
+    <w:p/>
+    <w:p>
+      <w:pPr>
+        <w:pStyle w:val="Heading3"/>
+      </w:pPr>
+      <w:r>
         <w:t>Redirect Detection</w:t>
       </w:r>
     </w:p>
     <w:p>
       <w:pPr>
-        <w:pStyle w:val="Heading3"/>
+        <w:pStyle w:val="Heading4"/>
       </w:pPr>
       <w:r>
         <w:t>Malicious Redirects</w:t>
@@ -528,58 +417,28 @@
           <w:rFonts w:cstheme="minorHAnsi"/>
           <w:color w:val="000000"/>
         </w:rPr>
-        <w:t xml:space="preserve">Redirects can also be </w:t>
-      </w:r>
-      <w:r>
-        <w:rPr>
-          <w:rFonts w:cstheme="minorHAnsi"/>
-          <w:color w:val="000000"/>
-        </w:rPr>
-        <w:t>triggered</w:t>
-      </w:r>
-      <w:r>
-        <w:rPr>
-          <w:rFonts w:cstheme="minorHAnsi"/>
-          <w:color w:val="000000"/>
-        </w:rPr>
-        <w:t xml:space="preserve"> by embedded JavaScript code</w:t>
-      </w:r>
-      <w:r>
-        <w:rPr>
-          <w:rFonts w:cstheme="minorHAnsi"/>
-          <w:color w:val="000000"/>
-        </w:rPr>
-        <w:t>.</w:t>
-      </w:r>
-    </w:p>
-    <w:p>
-      <w:pPr>
-        <w:pStyle w:val="Heading3"/>
-      </w:pPr>
-      <w:r>
-        <w:t>Understanding</w:t>
-      </w:r>
-      <w:r>
-        <w:t xml:space="preserve"> Redirects</w:t>
-      </w:r>
-    </w:p>
-    <w:p>
-      <w:pPr>
-        <w:rPr>
-          <w:rFonts w:cstheme="minorHAnsi"/>
-        </w:rPr>
-      </w:pPr>
-      <w:r>
-        <w:rPr>
-          <w:rFonts w:cstheme="minorHAnsi"/>
-        </w:rPr>
-        <w:t>The</w:t>
-      </w:r>
-      <w:r>
-        <w:rPr>
-          <w:rFonts w:cstheme="minorHAnsi"/>
-        </w:rPr>
-        <w:t xml:space="preserve"> HTTP/1.1 RFC lists the different types of redirects:</w:t>
+        <w:t>Redirects can also be triggered by embedded JavaScript code.</w:t>
+      </w:r>
+    </w:p>
+    <w:p>
+      <w:pPr>
+        <w:pStyle w:val="Heading4"/>
+      </w:pPr>
+      <w:r>
+        <w:t>Understanding Redirects</w:t>
+      </w:r>
+    </w:p>
+    <w:p>
+      <w:pPr>
+        <w:rPr>
+          <w:rFonts w:cstheme="minorHAnsi"/>
+        </w:rPr>
+      </w:pPr>
+      <w:r>
+        <w:rPr>
+          <w:rFonts w:cstheme="minorHAnsi"/>
+        </w:rPr>
+        <w:t>The HTTP/1.1 RFC lists the different types of redirects:</w:t>
       </w:r>
     </w:p>
     <w:p>
@@ -615,6 +474,7 @@
         <w:rPr>
           <w:rFonts w:cstheme="minorHAnsi"/>
         </w:rPr>
+        <w:lastRenderedPageBreak/>
         <w:t>Redirection that offers a choice of matching resources, each capable of representing the original request target, as in the 300 (Multiple Choices) status code.</w:t>
       </w:r>
     </w:p>
@@ -656,37 +516,157 @@
     </w:p>
     <w:p>
       <w:pPr>
+        <w:pStyle w:val="Heading4"/>
+      </w:pPr>
+      <w:r>
+        <w:t>Intercepting Redirects</w:t>
+      </w:r>
+    </w:p>
+    <w:p>
+      <w:pPr>
+        <w:rPr>
+          <w:rFonts w:cstheme="minorHAnsi"/>
+        </w:rPr>
+      </w:pPr>
+      <w:r>
+        <w:rPr>
+          <w:rFonts w:cstheme="minorHAnsi"/>
+        </w:rPr>
+        <w:t>Chrome</w:t>
+      </w:r>
+    </w:p>
+    <w:p/>
+    <w:p>
+      <w:pPr>
+        <w:pStyle w:val="Heading2"/>
+      </w:pPr>
+      <w:r>
+        <w:t>Related Work</w:t>
+      </w:r>
+    </w:p>
+    <w:p>
+      <w:pPr>
+        <w:pStyle w:val="Heading2"/>
+      </w:pPr>
+      <w:r>
+        <w:t>Design</w:t>
+      </w:r>
+    </w:p>
+    <w:p>
+      <w:proofErr w:type="spellStart"/>
+      <w:r>
+        <w:rPr>
+          <w:i/>
+        </w:rPr>
+        <w:t>SmellsPhishy</w:t>
+      </w:r>
+      <w:proofErr w:type="spellEnd"/>
+      <w:r>
+        <w:t xml:space="preserve"> is a Chrome browser extension that aims to warn users before they visit malicious websites unknowingly. It aims to defeat homograph attacks and malicious redirects. These are common techniques used by malicious parties to lead users to browse to phishing websites that masquerade as the legitimate ones.</w:t>
+      </w:r>
+    </w:p>
+    <w:p>
+      <w:proofErr w:type="spellStart"/>
+      <w:r>
+        <w:rPr>
+          <w:i/>
+        </w:rPr>
+        <w:t>SmellsPhishy</w:t>
+      </w:r>
+      <w:proofErr w:type="spellEnd"/>
+      <w:r>
+        <w:t xml:space="preserve"> consists of 3 components:</w:t>
+      </w:r>
+    </w:p>
+    <w:p>
+      <w:pPr>
+        <w:pStyle w:val="ListParagraph"/>
+        <w:numPr>
+          <w:ilvl w:val="0"/>
+          <w:numId w:val="1"/>
+        </w:numPr>
+      </w:pPr>
+      <w:r>
+        <w:t>Punycode Detection</w:t>
+      </w:r>
+    </w:p>
+    <w:p>
+      <w:pPr>
+        <w:pStyle w:val="ListParagraph"/>
+        <w:numPr>
+          <w:ilvl w:val="0"/>
+          <w:numId w:val="1"/>
+        </w:numPr>
+      </w:pPr>
+      <w:r>
+        <w:t>Redirect Detection</w:t>
+      </w:r>
+    </w:p>
+    <w:p>
+      <w:pPr>
+        <w:pStyle w:val="ListParagraph"/>
+        <w:numPr>
+          <w:ilvl w:val="0"/>
+          <w:numId w:val="1"/>
+        </w:numPr>
+      </w:pPr>
+      <w:r>
+        <w:t>Phishing Page Analysis</w:t>
+      </w:r>
+    </w:p>
+    <w:p>
+      <w:r>
+        <w:t xml:space="preserve">These components are explained in further detail in subsequent sections. </w:t>
+      </w:r>
+      <w:proofErr w:type="spellStart"/>
+      <w:r>
+        <w:rPr>
+          <w:i/>
+        </w:rPr>
+        <w:t>SmellsPhishy</w:t>
+      </w:r>
+      <w:proofErr w:type="spellEnd"/>
+      <w:r>
+        <w:t xml:space="preserve"> looks out for two common triggers: a URL consisting of non-alphanumeric Unicode characters and page redirects. When one of these is present, </w:t>
+      </w:r>
+      <w:proofErr w:type="spellStart"/>
+      <w:r>
+        <w:rPr>
+          <w:i/>
+        </w:rPr>
+        <w:t>SmellsPhishy</w:t>
+      </w:r>
+      <w:proofErr w:type="spellEnd"/>
+      <w:r>
+        <w:rPr>
+          <w:i/>
+        </w:rPr>
+        <w:t xml:space="preserve"> </w:t>
+      </w:r>
+      <w:r>
+        <w:t>will perform an analysis on the webpage that the user is browsing to. If it is determined that the webpage is likely to be malicious, the user will be prompted with a warning, and he will have to indicate his intent to proceed to the page or to cancel the request.</w:t>
+      </w:r>
+    </w:p>
+    <w:p>
+      <w:pPr>
+        <w:pStyle w:val="Heading2"/>
+      </w:pPr>
+      <w:r>
+        <w:t>Implementation</w:t>
+      </w:r>
+    </w:p>
+    <w:p>
+      <w:pPr>
         <w:pStyle w:val="Heading3"/>
       </w:pPr>
       <w:r>
-        <w:t>Intercepting Redirects</w:t>
-      </w:r>
-    </w:p>
-    <w:p>
-      <w:pPr>
-        <w:rPr>
-          <w:rFonts w:cstheme="minorHAnsi"/>
-        </w:rPr>
-      </w:pPr>
-      <w:r>
-        <w:rPr>
-          <w:rFonts w:cstheme="minorHAnsi"/>
-        </w:rPr>
-        <w:t>Chrome</w:t>
-      </w:r>
-    </w:p>
-    <w:p>
-      <w:pPr>
-        <w:pStyle w:val="Heading2"/>
-      </w:pPr>
-      <w:r>
         <w:t>URL-based Detection Techniques</w:t>
       </w:r>
     </w:p>
     <w:p/>
     <w:p>
       <w:pPr>
-        <w:pStyle w:val="Heading2"/>
+        <w:pStyle w:val="Heading3"/>
       </w:pPr>
       <w:r>
         <w:t>Domain-Based</w:t>
@@ -708,43 +688,7 @@
         <w:rPr>
           <w:rFonts w:cstheme="minorHAnsi"/>
         </w:rPr>
-        <w:t xml:space="preserve">Domain-based detection techniques examine the </w:t>
-      </w:r>
-      <w:r>
-        <w:rPr>
-          <w:rFonts w:cstheme="minorHAnsi"/>
-        </w:rPr>
-        <w:t xml:space="preserve">WHOIS </w:t>
-      </w:r>
-      <w:r>
-        <w:rPr>
-          <w:rFonts w:cstheme="minorHAnsi"/>
-        </w:rPr>
-        <w:t>records of the website that is being visited.</w:t>
-      </w:r>
-      <w:r>
-        <w:rPr>
-          <w:rFonts w:cstheme="minorHAnsi"/>
-        </w:rPr>
-        <w:t xml:space="preserve"> </w:t>
-      </w:r>
-      <w:r>
-        <w:rPr>
-          <w:rFonts w:cstheme="minorHAnsi"/>
-        </w:rPr>
-        <w:t xml:space="preserve">WHOIS </w:t>
-      </w:r>
-      <w:r>
-        <w:rPr>
-          <w:rFonts w:cstheme="minorHAnsi"/>
-        </w:rPr>
-        <w:t>data have been crucial components in anti-phishing efforts</w:t>
-      </w:r>
-      <w:r>
-        <w:rPr>
-          <w:rFonts w:cstheme="minorHAnsi"/>
-        </w:rPr>
-        <w:t xml:space="preserve"> </w:t>
+        <w:t xml:space="preserve">Domain-based detection techniques examine the WHOIS records of the website that is being visited. WHOIS data have been crucial components in anti-phishing efforts </w:t>
       </w:r>
       <w:sdt>
         <w:sdtPr>
@@ -754,7 +698,6 @@
           <w:id w:val="-372307418"/>
           <w:citation/>
         </w:sdtPr>
-        <w:sdtEndPr/>
         <w:sdtContent>
           <w:r>
             <w:rPr>
@@ -793,13 +736,7 @@
         <w:rPr>
           <w:rFonts w:cstheme="minorHAnsi"/>
         </w:rPr>
-        <w:t>.</w:t>
-      </w:r>
-      <w:r>
-        <w:rPr>
-          <w:rFonts w:cstheme="minorHAnsi"/>
-        </w:rPr>
-        <w:t xml:space="preserve"> </w:t>
+        <w:t xml:space="preserve">. </w:t>
       </w:r>
       <w:proofErr w:type="spellStart"/>
       <w:r>
@@ -813,37 +750,7 @@
         <w:rPr>
           <w:rFonts w:cstheme="minorHAnsi"/>
         </w:rPr>
-        <w:t xml:space="preserve"> et al. used WHOIS</w:t>
-      </w:r>
-      <w:r>
-        <w:rPr>
-          <w:rFonts w:cstheme="minorHAnsi"/>
-        </w:rPr>
-        <w:t xml:space="preserve"> queries to detect </w:t>
-      </w:r>
-      <w:r>
-        <w:rPr>
-          <w:rFonts w:cstheme="minorHAnsi"/>
-        </w:rPr>
-        <w:t xml:space="preserve">phishing </w:t>
-      </w:r>
-      <w:r>
-        <w:rPr>
-          <w:rFonts w:cstheme="minorHAnsi"/>
-        </w:rPr>
-        <w:t>l</w:t>
-      </w:r>
-      <w:r>
-        <w:rPr>
-          <w:rFonts w:cstheme="minorHAnsi"/>
-        </w:rPr>
-        <w:t>inks in emails</w:t>
-      </w:r>
-      <w:r>
-        <w:rPr>
-          <w:rFonts w:cstheme="minorHAnsi"/>
-        </w:rPr>
-        <w:t xml:space="preserve"> </w:t>
+        <w:t xml:space="preserve"> et al. used WHOIS queries to detect phishing links in emails </w:t>
       </w:r>
       <w:sdt>
         <w:sdtPr>
@@ -853,7 +760,6 @@
           <w:id w:val="679473777"/>
           <w:citation/>
         </w:sdtPr>
-        <w:sdtEndPr/>
         <w:sdtContent>
           <w:r>
             <w:rPr>
@@ -905,43 +811,7 @@
         <w:rPr>
           <w:rFonts w:cstheme="minorHAnsi"/>
         </w:rPr>
-        <w:t xml:space="preserve">We obtained </w:t>
-      </w:r>
-      <w:r>
-        <w:rPr>
-          <w:rFonts w:cstheme="minorHAnsi"/>
-        </w:rPr>
-        <w:t xml:space="preserve">WHOIS </w:t>
-      </w:r>
-      <w:r>
-        <w:rPr>
-          <w:rFonts w:cstheme="minorHAnsi"/>
-        </w:rPr>
-        <w:t xml:space="preserve">records through an API call to a </w:t>
-      </w:r>
-      <w:r>
-        <w:rPr>
-          <w:rFonts w:cstheme="minorHAnsi"/>
-        </w:rPr>
-        <w:t xml:space="preserve">WHOIS </w:t>
-      </w:r>
-      <w:r>
-        <w:rPr>
-          <w:rFonts w:cstheme="minorHAnsi"/>
-        </w:rPr>
-        <w:t>service provider</w:t>
-      </w:r>
-      <w:r>
-        <w:rPr>
-          <w:rFonts w:cstheme="minorHAnsi"/>
-        </w:rPr>
-        <w:t xml:space="preserve">. </w:t>
-      </w:r>
-      <w:r>
-        <w:rPr>
-          <w:rFonts w:cstheme="minorHAnsi"/>
-        </w:rPr>
-        <w:t>We examine the following fields in the records:</w:t>
+        <w:t>We obtained WHOIS records through an API call to a WHOIS service provider. We examine the following fields in the records:</w:t>
       </w:r>
     </w:p>
     <w:p>
@@ -973,13 +843,7 @@
         <w:rPr>
           <w:rFonts w:cstheme="minorHAnsi"/>
         </w:rPr>
-        <w:t>Li et al. found that 96.67% of phishing domain names are detected within 1 month from registration</w:t>
-      </w:r>
-      <w:r>
-        <w:rPr>
-          <w:rFonts w:cstheme="minorHAnsi"/>
-        </w:rPr>
-        <w:t xml:space="preserve"> </w:t>
+        <w:t xml:space="preserve">Li et al. found that 96.67% of phishing domain names are detected within 1 month from registration </w:t>
       </w:r>
       <w:sdt>
         <w:sdtPr>
@@ -989,7 +853,6 @@
           <w:id w:val="280701530"/>
           <w:citation/>
         </w:sdtPr>
-        <w:sdtEndPr/>
         <w:sdtContent>
           <w:r>
             <w:rPr>
@@ -1028,19 +891,7 @@
         <w:rPr>
           <w:rFonts w:cstheme="minorHAnsi"/>
         </w:rPr>
-        <w:t>.</w:t>
-      </w:r>
-      <w:r>
-        <w:rPr>
-          <w:rFonts w:cstheme="minorHAnsi"/>
-        </w:rPr>
-        <w:t xml:space="preserve"> In our </w:t>
-      </w:r>
-      <w:r>
-        <w:rPr>
-          <w:rFonts w:cstheme="minorHAnsi"/>
-        </w:rPr>
-        <w:t>extension, we define 1 month as 31 days. We ensure that the domain to be visited has been registered more than 31 days ago. Otherwise, we attribute it with a 4% probability of being a phishing site.</w:t>
+        <w:t>. In our extension, we define 1 month as 31 days. We ensure that the domain to be visited has been registered more than 31 days ago. Otherwise, we attribute it with a 4% probability of being a phishing site.</w:t>
       </w:r>
     </w:p>
     <w:p>
@@ -1080,37 +931,22 @@
         <w:rPr>
           <w:rFonts w:cstheme="minorHAnsi"/>
         </w:rPr>
-        <w:t>Registrants of phishing sites will not register the sites for too long a period of time as they are normally detected and taken down quickly.</w:t>
-      </w:r>
-      <w:r>
-        <w:rPr>
-          <w:rFonts w:cstheme="minorHAnsi"/>
-        </w:rPr>
-        <w:t xml:space="preserve"> </w:t>
-      </w:r>
-      <w:r>
-        <w:rPr>
-          <w:rFonts w:cstheme="minorHAnsi"/>
-        </w:rPr>
-        <w:t>Legitimate organizations would ensure that their domains are not near expiry as they risk losing it.</w:t>
-      </w:r>
-      <w:r>
-        <w:rPr>
-          <w:rFonts w:cstheme="minorHAnsi"/>
-        </w:rPr>
-        <w:t xml:space="preserve"> </w:t>
-      </w:r>
-      <w:r>
-        <w:rPr>
-          <w:rFonts w:cstheme="minorHAnsi"/>
-        </w:rPr>
-        <w:t>We check that the domain</w:t>
-      </w:r>
-      <w:r>
-        <w:rPr>
-          <w:rFonts w:cstheme="minorHAnsi"/>
-        </w:rPr>
-        <w:t xml:space="preserve"> will not expire in the next 3 months.</w:t>
+        <w:lastRenderedPageBreak/>
+        <w:t xml:space="preserve">Registrants of phishing sites will not register the sites for too long </w:t>
+      </w:r>
+      <w:proofErr w:type="gramStart"/>
+      <w:r>
+        <w:rPr>
+          <w:rFonts w:cstheme="minorHAnsi"/>
+        </w:rPr>
+        <w:t>a period of time</w:t>
+      </w:r>
+      <w:proofErr w:type="gramEnd"/>
+      <w:r>
+        <w:rPr>
+          <w:rFonts w:cstheme="minorHAnsi"/>
+        </w:rPr>
+        <w:t xml:space="preserve"> as they are normally detected and taken down quickly. Legitimate organizations would ensure that their domains are not near expiry as they risk losing it. We check that the domain will not expire in the next 3 months.</w:t>
       </w:r>
     </w:p>
     <w:p>
@@ -1153,108 +989,146 @@
           <w:b/>
           <w:u w:val="single"/>
         </w:rPr>
+        <w:t>Limitations</w:t>
+      </w:r>
+    </w:p>
+    <w:p>
+      <w:pPr>
+        <w:rPr>
+          <w:rFonts w:cstheme="minorHAnsi"/>
+        </w:rPr>
+      </w:pPr>
+      <w:r>
+        <w:rPr>
+          <w:rFonts w:cstheme="minorHAnsi"/>
+          <w:color w:val="000000"/>
+        </w:rPr>
+        <w:t>W</w:t>
+      </w:r>
+      <w:r>
+        <w:rPr>
+          <w:rFonts w:cstheme="minorHAnsi"/>
+          <w:color w:val="000000"/>
+        </w:rPr>
+        <w:t>ebsite owners can opt to use something called </w:t>
+      </w:r>
+      <w:r>
+        <w:rPr>
+          <w:rFonts w:cstheme="minorHAnsi"/>
+          <w:bdr w:val="none" w:sz="0" w:space="0" w:color="auto" w:frame="1"/>
+        </w:rPr>
+        <w:t>domain privacy</w:t>
+      </w:r>
+      <w:r>
+        <w:rPr>
+          <w:rFonts w:cstheme="minorHAnsi"/>
+          <w:color w:val="000000"/>
+        </w:rPr>
+        <w:t xml:space="preserve"> to obscure their identity, which </w:t>
+      </w:r>
+      <w:r>
+        <w:rPr>
+          <w:rFonts w:cstheme="minorHAnsi"/>
+          <w:color w:val="000000"/>
+        </w:rPr>
+        <w:t>m</w:t>
+      </w:r>
+      <w:r>
+        <w:rPr>
+          <w:rFonts w:cstheme="minorHAnsi"/>
+          <w:color w:val="000000"/>
+        </w:rPr>
+        <w:t>eans that the information cannot be viewed through WHOIS. Domain privacy is a legitimate service that many domain registrars and </w:t>
+      </w:r>
+      <w:r>
+        <w:rPr>
+          <w:rFonts w:cstheme="minorHAnsi"/>
+          <w:bdr w:val="none" w:sz="0" w:space="0" w:color="auto" w:frame="1"/>
+        </w:rPr>
+        <w:t>web hosts</w:t>
+      </w:r>
+      <w:r>
+        <w:rPr>
+          <w:rFonts w:cstheme="minorHAnsi"/>
+          <w:color w:val="000000"/>
+        </w:rPr>
+        <w:t> offer, but sometimes it’s abused by scammers</w:t>
+      </w:r>
+      <w:r>
+        <w:rPr>
+          <w:rFonts w:cstheme="minorHAnsi"/>
+          <w:color w:val="000000"/>
+        </w:rPr>
+        <w:t>.</w:t>
+      </w:r>
+      <w:r>
+        <w:rPr>
+          <w:rFonts w:cstheme="minorHAnsi"/>
+        </w:rPr>
+        <w:t xml:space="preserve"> </w:t>
+      </w:r>
+    </w:p>
+    <w:p>
+      <w:pPr>
+        <w:pStyle w:val="Heading3"/>
+      </w:pPr>
+      <w:r>
+        <w:t>Site Statistics Detection Techniques</w:t>
+      </w:r>
+    </w:p>
+    <w:p/>
+    <w:p>
+      <w:pPr>
+        <w:pStyle w:val="Heading3"/>
+      </w:pPr>
+      <w:r>
+        <w:t>Page Content Detection Techniques</w:t>
+      </w:r>
+    </w:p>
+    <w:p/>
+    <w:p>
+      <w:pPr>
+        <w:pStyle w:val="Heading2"/>
+      </w:pPr>
+      <w:r>
+        <w:t>Evaluation</w:t>
+      </w:r>
+    </w:p>
+    <w:p/>
+    <w:p>
+      <w:pPr>
+        <w:pStyle w:val="Heading2"/>
+      </w:pPr>
+      <w:r>
+        <w:t>Conclusion</w:t>
+      </w:r>
+    </w:p>
+    <w:p>
+      <w:pPr>
+        <w:rPr>
+          <w:i/>
+        </w:rPr>
+      </w:pPr>
+      <w:bookmarkStart w:id="1" w:name="_Hlk530947885"/>
+    </w:p>
+    <w:p/>
+    <w:bookmarkEnd w:id="1"/>
+    <w:p>
+      <w:pPr>
+        <w:rPr>
+          <w:u w:val="single"/>
+        </w:rPr>
+      </w:pPr>
+      <w:r>
+        <w:rPr>
+          <w:u w:val="single"/>
+        </w:rPr>
+        <w:br w:type="page"/>
+      </w:r>
+    </w:p>
+    <w:p>
+      <w:r>
         <w:lastRenderedPageBreak/>
-        <w:t>Limitations</w:t>
-      </w:r>
-    </w:p>
-    <w:p>
-      <w:pPr>
-        <w:rPr>
-          <w:rFonts w:cstheme="minorHAnsi"/>
-        </w:rPr>
-      </w:pPr>
-      <w:r>
-        <w:rPr>
-          <w:rFonts w:cstheme="minorHAnsi"/>
-          <w:color w:val="000000"/>
-        </w:rPr>
-        <w:t>W</w:t>
-      </w:r>
-      <w:r>
-        <w:rPr>
-          <w:rFonts w:cstheme="minorHAnsi"/>
-          <w:color w:val="000000"/>
-        </w:rPr>
-        <w:t>ebsite owners can opt to use something called </w:t>
-      </w:r>
-      <w:r>
-        <w:rPr>
-          <w:rFonts w:cstheme="minorHAnsi"/>
-          <w:bdr w:val="none" w:sz="0" w:space="0" w:color="auto" w:frame="1"/>
-        </w:rPr>
-        <w:t>domain privacy</w:t>
-      </w:r>
-      <w:r>
-        <w:rPr>
-          <w:rFonts w:cstheme="minorHAnsi"/>
-          <w:color w:val="000000"/>
-        </w:rPr>
-        <w:t xml:space="preserve"> to obscure their identity, which </w:t>
-      </w:r>
-      <w:r>
-        <w:rPr>
-          <w:rFonts w:cstheme="minorHAnsi"/>
-          <w:color w:val="000000"/>
-        </w:rPr>
-        <w:t>m</w:t>
-      </w:r>
-      <w:r>
-        <w:rPr>
-          <w:rFonts w:cstheme="minorHAnsi"/>
-          <w:color w:val="000000"/>
-        </w:rPr>
-        <w:t>eans that the information cannot be viewed through WHOIS. Domain privacy is a legitimate service that many domain registrars and </w:t>
-      </w:r>
-      <w:r>
-        <w:rPr>
-          <w:rFonts w:cstheme="minorHAnsi"/>
-          <w:bdr w:val="none" w:sz="0" w:space="0" w:color="auto" w:frame="1"/>
-        </w:rPr>
-        <w:t>web hosts</w:t>
-      </w:r>
-      <w:r>
-        <w:rPr>
-          <w:rFonts w:cstheme="minorHAnsi"/>
-          <w:color w:val="000000"/>
-        </w:rPr>
-        <w:t> offer, but sometimes it’s abused by scammers</w:t>
-      </w:r>
-      <w:r>
-        <w:rPr>
-          <w:rFonts w:cstheme="minorHAnsi"/>
-          <w:color w:val="000000"/>
-        </w:rPr>
-        <w:t>.</w:t>
-      </w:r>
-      <w:r>
-        <w:rPr>
-          <w:rFonts w:cstheme="minorHAnsi"/>
-        </w:rPr>
-        <w:t xml:space="preserve"> </w:t>
-      </w:r>
-    </w:p>
-    <w:p>
-      <w:pPr>
-        <w:pStyle w:val="Heading2"/>
-      </w:pPr>
-      <w:r>
-        <w:t>Site Statistics Detection Techniques</w:t>
-      </w:r>
-    </w:p>
-    <w:p>
-      <w:bookmarkStart w:id="1" w:name="_GoBack"/>
-      <w:bookmarkEnd w:id="1"/>
-    </w:p>
-    <w:p>
-      <w:pPr>
-        <w:pStyle w:val="Heading2"/>
-      </w:pPr>
-      <w:r>
-        <w:t>Page Content Detection Techniques</w:t>
-      </w:r>
-    </w:p>
-    <w:p>
-      <w:r>
         <w:br w:type="page"/>
       </w:r>
     </w:p>
@@ -2351,6 +2225,28 @@
       <w:szCs w:val="24"/>
     </w:rPr>
   </w:style>
+  <w:style w:type="paragraph" w:styleId="Heading4">
+    <w:name w:val="heading 4"/>
+    <w:basedOn w:val="Normal"/>
+    <w:next w:val="Normal"/>
+    <w:link w:val="Heading4Char"/>
+    <w:uiPriority w:val="9"/>
+    <w:unhideWhenUsed/>
+    <w:qFormat/>
+    <w:rsid w:val="008115E3"/>
+    <w:pPr>
+      <w:keepNext/>
+      <w:keepLines/>
+      <w:spacing w:before="40" w:after="0"/>
+      <w:outlineLvl w:val="3"/>
+    </w:pPr>
+    <w:rPr>
+      <w:rFonts w:asciiTheme="majorHAnsi" w:eastAsiaTheme="majorEastAsia" w:hAnsiTheme="majorHAnsi" w:cstheme="majorBidi"/>
+      <w:i/>
+      <w:iCs/>
+      <w:color w:val="2F5496" w:themeColor="accent1" w:themeShade="BF"/>
+    </w:rPr>
+  </w:style>
   <w:style w:type="character" w:default="1" w:styleId="DefaultParagraphFont">
     <w:name w:val="Default Paragraph Font"/>
     <w:uiPriority w:val="1"/>
@@ -2510,6 +2406,19 @@
       <w:color w:val="1F3763" w:themeColor="accent1" w:themeShade="7F"/>
       <w:sz w:val="24"/>
       <w:szCs w:val="24"/>
+    </w:rPr>
+  </w:style>
+  <w:style w:type="character" w:customStyle="1" w:styleId="Heading4Char">
+    <w:name w:val="Heading 4 Char"/>
+    <w:basedOn w:val="DefaultParagraphFont"/>
+    <w:link w:val="Heading4"/>
+    <w:uiPriority w:val="9"/>
+    <w:rsid w:val="008115E3"/>
+    <w:rPr>
+      <w:rFonts w:asciiTheme="majorHAnsi" w:eastAsiaTheme="majorEastAsia" w:hAnsiTheme="majorHAnsi" w:cstheme="majorBidi"/>
+      <w:i/>
+      <w:iCs/>
+      <w:color w:val="2F5496" w:themeColor="accent1" w:themeShade="BF"/>
     </w:rPr>
   </w:style>
 </w:styles>
@@ -2889,7 +2798,7 @@
 </file>
 
 <file path=customXml/itemProps1.xml><?xml version="1.0" encoding="utf-8"?>
-<ds:datastoreItem xmlns:ds="http://schemas.openxmlformats.org/officeDocument/2006/customXml" ds:itemID="{6612C701-6F5E-4BC6-868C-43D74F8CD0AD}">
+<ds:datastoreItem xmlns:ds="http://schemas.openxmlformats.org/officeDocument/2006/customXml" ds:itemID="{8744F10C-A67F-48C9-B5A1-5366BA7B3FCD}">
   <ds:schemaRefs>
     <ds:schemaRef ds:uri="http://schemas.openxmlformats.org/officeDocument/2006/bibliography"/>
   </ds:schemaRefs>

</xml_diff>